<commit_message>
Male and Female mortality option added to AgeVars.csv
Age specific survivorship can be considered based on sex. Some parameter
combinations will not work when different mortality values are given for
males or females, e.g., density dependence will use the average
mortality.
</commit_message>
<xml_diff>
--- a/doc/cdpop_user_manual.docx
+++ b/doc/cdpop_user_manual.docx
@@ -100,7 +100,7 @@
         <w:rPr>
           <w:rFonts w:ascii="Courier New" w:hAnsi="Courier New" w:cs="Courier New"/>
         </w:rPr>
-        <w:t>2015</w:t>
+        <w:t>2016</w:t>
       </w:r>
     </w:p>
     <w:p>
@@ -134,7 +134,7 @@
         <w:rPr>
           <w:rFonts w:ascii="Courier New" w:hAnsi="Courier New" w:cs="Courier New"/>
         </w:rPr>
-        <w:t>Last Updated: 2015.09.14</w:t>
+        <w:t>Last Updated: 2016.05.25</w:t>
       </w:r>
       <w:r>
         <w:rPr>
@@ -7233,7 +7233,53 @@
               <w:rPr>
                 <w:rFonts w:ascii="Courier New" w:hAnsi="Courier New" w:cs="Courier New"/>
               </w:rPr>
-              <w:t>‘Mortality’ – the age specific mortality percentages [0-100]. Used for the ‘exp’ population model described below and ignored if density dependence is operating.</w:t>
+              <w:t>‘</w:t>
+            </w:r>
+            <w:r>
+              <w:rPr>
+                <w:rFonts w:ascii="Courier New" w:hAnsi="Courier New" w:cs="Courier New"/>
+              </w:rPr>
+              <w:t xml:space="preserve">Male </w:t>
+            </w:r>
+            <w:r>
+              <w:rPr>
+                <w:rFonts w:ascii="Courier New" w:hAnsi="Courier New" w:cs="Courier New"/>
+              </w:rPr>
+              <w:t>Mortality’ – the age specific mortality percentages [0-100]. Used for the ‘exp’ population model described below and ignored if density dependence is operating.</w:t>
+            </w:r>
+          </w:p>
+          <w:p>
+            <w:pPr>
+              <w:snapToGrid w:val="0"/>
+              <w:rPr>
+                <w:rFonts w:ascii="Courier New" w:hAnsi="Courier New" w:cs="Courier New"/>
+              </w:rPr>
+            </w:pPr>
+          </w:p>
+          <w:p>
+            <w:pPr>
+              <w:snapToGrid w:val="0"/>
+              <w:rPr>
+                <w:rFonts w:ascii="Courier New" w:hAnsi="Courier New" w:cs="Courier New"/>
+              </w:rPr>
+            </w:pPr>
+            <w:r>
+              <w:rPr>
+                <w:rFonts w:ascii="Courier New" w:hAnsi="Courier New" w:cs="Courier New"/>
+              </w:rPr>
+              <w:t>‘</w:t>
+            </w:r>
+            <w:r>
+              <w:rPr>
+                <w:rFonts w:ascii="Courier New" w:hAnsi="Courier New" w:cs="Courier New"/>
+              </w:rPr>
+              <w:t>Female</w:t>
+            </w:r>
+            <w:r>
+              <w:rPr>
+                <w:rFonts w:ascii="Courier New" w:hAnsi="Courier New" w:cs="Courier New"/>
+              </w:rPr>
+              <w:t xml:space="preserve"> Mortality’ – the age specific mortality percentages [0-100]. Used for the ‘exp’ population model described below and ignored if density dependence is operating.</w:t>
             </w:r>
           </w:p>
           <w:p>
@@ -9283,7 +9329,25 @@
               <w:rPr>
                 <w:rFonts w:ascii="Courier New" w:hAnsi="Courier New" w:cs="Courier New"/>
               </w:rPr>
-              <w:t xml:space="preserve">7 = Gaussian function: A * exp ( - (Cost Distance - B)^2 / (2*C^2)). This function gets rescaled to min and threshold of the gaussian function cost distance. </w:t>
+              <w:t>7 = Gaussian function: A * exp ( - (Cost Distance - B)^2 / (2*C^2)). This function gets rescal</w:t>
+            </w:r>
+            <w:r>
+              <w:rPr>
+                <w:rFonts w:ascii="Courier New" w:hAnsi="Courier New" w:cs="Courier New"/>
+              </w:rPr>
+              <w:t>ed to min and threshold of the G</w:t>
+            </w:r>
+            <w:r>
+              <w:rPr>
+                <w:rFonts w:ascii="Courier New" w:hAnsi="Courier New" w:cs="Courier New"/>
+              </w:rPr>
+              <w:t xml:space="preserve">aussian function cost distance. </w:t>
+            </w:r>
+            <w:r>
+              <w:rPr>
+                <w:rFonts w:ascii="Courier New" w:hAnsi="Courier New" w:cs="Courier New"/>
+              </w:rPr>
+              <w:t xml:space="preserve">Note that parameter C should be scaled appropriately for your cost distance matrix range. </w:t>
             </w:r>
           </w:p>
           <w:p>
@@ -9518,7 +9582,13 @@
               <w:rPr>
                 <w:rFonts w:ascii="Courier New" w:hAnsi="Courier New" w:cs="Courier New"/>
               </w:rPr>
-              <w:t>the A parameter used for the function in movement answer ‘5’, ‘7’, ‘8’</w:t>
+              <w:t xml:space="preserve">the A parameter used for the function </w:t>
+            </w:r>
+            <w:r>
+              <w:rPr>
+                <w:rFonts w:ascii="Courier New" w:hAnsi="Courier New" w:cs="Courier New"/>
+              </w:rPr>
+              <w:t>in movement answer ‘5’, ‘7’</w:t>
             </w:r>
             <w:r>
               <w:rPr>
@@ -9685,7 +9755,13 @@
               <w:rPr>
                 <w:rFonts w:ascii="Courier New" w:hAnsi="Courier New" w:cs="Courier New"/>
               </w:rPr>
-              <w:t>the B parameter used for the function in movement answer ‘5’, ‘7’, ‘8’</w:t>
+              <w:t xml:space="preserve">the B parameter used for the function </w:t>
+            </w:r>
+            <w:r>
+              <w:rPr>
+                <w:rFonts w:ascii="Courier New" w:hAnsi="Courier New" w:cs="Courier New"/>
+              </w:rPr>
+              <w:t>in movement answer ‘5’, ‘7’</w:t>
             </w:r>
             <w:r>
               <w:rPr>
@@ -9846,7 +9922,19 @@
               <w:rPr>
                 <w:rFonts w:ascii="Courier New" w:hAnsi="Courier New" w:cs="Courier New"/>
               </w:rPr>
-              <w:t>the C parameter used for the function in movement answer ‘8’</w:t>
+              <w:t>the C parameter used for th</w:t>
+            </w:r>
+            <w:r>
+              <w:rPr>
+                <w:rFonts w:ascii="Courier New" w:hAnsi="Courier New" w:cs="Courier New"/>
+              </w:rPr>
+              <w:t>e function in movement answer ‘7</w:t>
+            </w:r>
+            <w:r>
+              <w:rPr>
+                <w:rFonts w:ascii="Courier New" w:hAnsi="Courier New" w:cs="Courier New"/>
+              </w:rPr>
+              <w:t>’</w:t>
             </w:r>
             <w:r>
               <w:rPr>
@@ -11548,6 +11636,12 @@
               </w:rPr>
               <w:t>6 – special case for stable age distribution: females reproduce with given fecundity values, however, an additional mortality can happen to correct the number of offspring produced in each age class. I.e., the survival of age 0s from given age class = Total N in that age class * (1-mortliaty of age class 0) / Females in that age class.</w:t>
             </w:r>
+            <w:r>
+              <w:rPr>
+                <w:rFonts w:ascii="Courier New" w:hAnsi="Courier New" w:cs="Courier New"/>
+              </w:rPr>
+              <w:t xml:space="preserve"> Note that this option should be used for special cases and some parameters will not be considered: e.g., female and male age0 mortality values will be averaged. </w:t>
+            </w:r>
           </w:p>
           <w:p>
             <w:pPr>
@@ -12137,6 +12231,30 @@
               <w:t>‘logistic’ – n(t+1) = n(t) + r*n(t) (1 – n(t) / K_environment) where r is the intrinsic growth rate and K_environment can be a temporal fluctuating value (See below).</w:t>
             </w:r>
           </w:p>
+          <w:p>
+            <w:pPr>
+              <w:snapToGrid w:val="0"/>
+              <w:rPr>
+                <w:rFonts w:ascii="Courier New" w:hAnsi="Courier New" w:cs="Courier New"/>
+              </w:rPr>
+            </w:pPr>
+          </w:p>
+          <w:p>
+            <w:pPr>
+              <w:snapToGrid w:val="0"/>
+              <w:rPr>
+                <w:rFonts w:ascii="Courier New" w:hAnsi="Courier New" w:cs="Courier New"/>
+              </w:rPr>
+            </w:pPr>
+            <w:r>
+              <w:rPr>
+                <w:rFonts w:ascii="Courier New" w:hAnsi="Courier New" w:cs="Courier New"/>
+              </w:rPr>
+              <w:t xml:space="preserve">*Note that the average male and female age specific survival (i.e., mortality values entered in the AgeVars.csv file) will be used. </w:t>
+            </w:r>
+            <w:bookmarkStart w:id="0" w:name="_GoBack"/>
+            <w:bookmarkEnd w:id="0"/>
+          </w:p>
         </w:tc>
       </w:tr>
       <w:tr>
@@ -15451,7 +15569,19 @@
         <w:rPr>
           <w:rFonts w:ascii="Courier New" w:hAnsi="Courier New" w:cs="Courier New"/>
         </w:rPr>
-        <w:t>DisperseDeaths – The number of dispersers in each generation that do not make it to the next generation.</w:t>
+        <w:t>DisperseDeaths – The number of dispersers in each generation that do not make it to the next generation</w:t>
+      </w:r>
+      <w:r>
+        <w:rPr>
+          <w:rFonts w:ascii="Courier New" w:hAnsi="Courier New" w:cs="Courier New"/>
+        </w:rPr>
+        <w:t xml:space="preserve"> (due to selection)</w:t>
+      </w:r>
+      <w:r>
+        <w:rPr>
+          <w:rFonts w:ascii="Courier New" w:hAnsi="Courier New" w:cs="Courier New"/>
+        </w:rPr>
+        <w:t>.</w:t>
       </w:r>
     </w:p>
     <w:p>
@@ -15487,55 +15617,7 @@
         <w:rPr>
           <w:rFonts w:ascii="Courier New" w:hAnsi="Courier New" w:cs="Courier New"/>
         </w:rPr>
-        <w:t>Adult</w:t>
-      </w:r>
-      <w:r>
-        <w:rPr>
-          <w:rFonts w:ascii="Courier New" w:hAnsi="Courier New" w:cs="Courier New"/>
-        </w:rPr>
-        <w:t>Deaths – The number of deaths</w:t>
-      </w:r>
-      <w:r>
-        <w:rPr>
-          <w:rFonts w:ascii="Courier New" w:hAnsi="Courier New" w:cs="Courier New"/>
-        </w:rPr>
-        <w:t xml:space="preserve"> of the adult population, not the offspring</w:t>
-      </w:r>
-      <w:r>
-        <w:rPr>
-          <w:rFonts w:ascii="Courier New" w:hAnsi="Courier New" w:cs="Courier New"/>
-        </w:rPr>
-        <w:t xml:space="preserve"> born that year/generation</w:t>
-      </w:r>
-      <w:r>
-        <w:rPr>
-          <w:rFonts w:ascii="Courier New" w:hAnsi="Courier New" w:cs="Courier New"/>
-        </w:rPr>
-        <w:t>.</w:t>
-      </w:r>
-      <w:r>
-        <w:rPr>
-          <w:rFonts w:ascii="Courier New" w:hAnsi="Courier New" w:cs="Courier New"/>
-        </w:rPr>
-        <w:t xml:space="preserve"> The ‘|’ separates the age class dea</w:t>
-      </w:r>
-      <w:r>
-        <w:rPr>
-          <w:rFonts w:ascii="Courier New" w:hAnsi="Courier New" w:cs="Courier New"/>
-        </w:rPr>
-        <w:t xml:space="preserve">ths for overlapping generations for the ordered age class in that generation. Note that some years may not have </w:t>
-      </w:r>
-      <w:r>
-        <w:rPr>
-          <w:rFonts w:ascii="Courier New" w:hAnsi="Courier New" w:cs="Courier New"/>
-        </w:rPr>
-        <w:t>all age classes and not reported</w:t>
-      </w:r>
-      <w:r>
-        <w:rPr>
-          <w:rFonts w:ascii="Courier New" w:hAnsi="Courier New" w:cs="Courier New"/>
-        </w:rPr>
-        <w:t>.</w:t>
+        <w:t>Age0Deaths – The number of deaths at the age0 class split up for males and females.</w:t>
       </w:r>
     </w:p>
     <w:p>
@@ -15553,25 +15635,61 @@
         <w:rPr>
           <w:rFonts w:ascii="Courier New" w:hAnsi="Courier New" w:cs="Courier New"/>
         </w:rPr>
-        <w:t xml:space="preserve">Alleles – This is the total number of unique alleles at each generation. </w:t>
-      </w:r>
-      <w:r>
-        <w:rPr>
-          <w:rFonts w:ascii="Courier New" w:hAnsi="Courier New" w:cs="Courier New"/>
-        </w:rPr>
-        <w:t xml:space="preserve">This value can be calculated automatically for specified subpopulations if different subpopulations were designated in the initial xyfilename. </w:t>
-      </w:r>
-      <w:r>
-        <w:rPr>
-          <w:rFonts w:ascii="Courier New" w:hAnsi="Courier New" w:cs="Courier New"/>
-        </w:rPr>
-        <w:t>If there are ‘|’</w:t>
-      </w:r>
-      <w:r>
-        <w:rPr>
-          <w:rFonts w:ascii="Courier New" w:hAnsi="Courier New" w:cs="Courier New"/>
-        </w:rPr>
-        <w:t>, then the first value corresponds to the total alleles in the population and subpopulation values follow after.</w:t>
+        <w:t>Deaths – The number of deaths</w:t>
+      </w:r>
+      <w:r>
+        <w:rPr>
+          <w:rFonts w:ascii="Courier New" w:hAnsi="Courier New" w:cs="Courier New"/>
+        </w:rPr>
+        <w:t xml:space="preserve"> of the adult population</w:t>
+      </w:r>
+      <w:r>
+        <w:rPr>
+          <w:rFonts w:ascii="Courier New" w:hAnsi="Courier New" w:cs="Courier New"/>
+        </w:rPr>
+        <w:t xml:space="preserve"> split up for males and females</w:t>
+      </w:r>
+      <w:r>
+        <w:rPr>
+          <w:rFonts w:ascii="Courier New" w:hAnsi="Courier New" w:cs="Courier New"/>
+        </w:rPr>
+        <w:t>, not the offspring</w:t>
+      </w:r>
+      <w:r>
+        <w:rPr>
+          <w:rFonts w:ascii="Courier New" w:hAnsi="Courier New" w:cs="Courier New"/>
+        </w:rPr>
+        <w:t xml:space="preserve"> born that year/generation</w:t>
+      </w:r>
+      <w:r>
+        <w:rPr>
+          <w:rFonts w:ascii="Courier New" w:hAnsi="Courier New" w:cs="Courier New"/>
+        </w:rPr>
+        <w:t>.</w:t>
+      </w:r>
+      <w:r>
+        <w:rPr>
+          <w:rFonts w:ascii="Courier New" w:hAnsi="Courier New" w:cs="Courier New"/>
+        </w:rPr>
+        <w:t xml:space="preserve"> The ‘|’ separates the age class dea</w:t>
+      </w:r>
+      <w:r>
+        <w:rPr>
+          <w:rFonts w:ascii="Courier New" w:hAnsi="Courier New" w:cs="Courier New"/>
+        </w:rPr>
+        <w:t xml:space="preserve">ths for overlapping generations for the ordered age class in that generation. Note that some years may not have </w:t>
+      </w:r>
+      <w:r>
+        <w:rPr>
+          <w:rFonts w:ascii="Courier New" w:hAnsi="Courier New" w:cs="Courier New"/>
+        </w:rPr>
+        <w:t>all age classes and not reported</w:t>
+      </w:r>
+      <w:r>
+        <w:rPr>
+          <w:rFonts w:ascii="Courier New" w:hAnsi="Courier New" w:cs="Courier New"/>
+        </w:rPr>
+        <w:t>.</w:t>
       </w:r>
     </w:p>
     <w:p>
@@ -15589,7 +15707,25 @@
         <w:rPr>
           <w:rFonts w:ascii="Courier New" w:hAnsi="Courier New" w:cs="Courier New"/>
         </w:rPr>
-        <w:t>He - This is the expected heterozygosity value at each generation. This value can be calculated automatically for specified subpopulations if different subpopulations were designated in the initial xyfilename. If there are ‘|’, then the first value corresponds to the total He in the population and subpopulation values follow after.</w:t>
+        <w:t xml:space="preserve">Alleles – This is the total number of unique alleles at each generation. </w:t>
+      </w:r>
+      <w:r>
+        <w:rPr>
+          <w:rFonts w:ascii="Courier New" w:hAnsi="Courier New" w:cs="Courier New"/>
+        </w:rPr>
+        <w:t xml:space="preserve">This value can be calculated automatically for specified subpopulations if different subpopulations were designated in the initial xyfilename. </w:t>
+      </w:r>
+      <w:r>
+        <w:rPr>
+          <w:rFonts w:ascii="Courier New" w:hAnsi="Courier New" w:cs="Courier New"/>
+        </w:rPr>
+        <w:t>If there are ‘|’</w:t>
+      </w:r>
+      <w:r>
+        <w:rPr>
+          <w:rFonts w:ascii="Courier New" w:hAnsi="Courier New" w:cs="Courier New"/>
+        </w:rPr>
+        <w:t>, then the first value corresponds to the total alleles in the population and subpopulation values follow after.</w:t>
       </w:r>
     </w:p>
     <w:p>
@@ -15607,7 +15743,7 @@
         <w:rPr>
           <w:rFonts w:ascii="Courier New" w:hAnsi="Courier New" w:cs="Courier New"/>
         </w:rPr>
-        <w:t>Ho - This is the observed heterozygosity value at each generation. This value can be calculated automatically for specified subpopulations if different subpopulations were designated in the initial xyfilename. If there are ‘|’, then the first value corresponds to the total Ho in the population and subpopulation values follow after.</w:t>
+        <w:t>He - This is the expected heterozygosity value at each generation. This value can be calculated automatically for specified subpopulations if different subpopulations were designated in the initial xyfilename. If there are ‘|’, then the first value corresponds to the total He in the population and subpopulation values follow after.</w:t>
       </w:r>
     </w:p>
     <w:p>
@@ -15625,7 +15761,7 @@
         <w:rPr>
           <w:rFonts w:ascii="Courier New" w:hAnsi="Courier New" w:cs="Courier New"/>
         </w:rPr>
-        <w:t>Mutations – The total number of mutations at each generation.</w:t>
+        <w:t>Ho - This is the observed heterozygosity value at each generation. This value can be calculated automatically for specified subpopulations if different subpopulations were designated in the initial xyfilename. If there are ‘|’, then the first value corresponds to the total Ho in the population and subpopulation values follow after.</w:t>
       </w:r>
     </w:p>
     <w:p>
@@ -15643,19 +15779,7 @@
         <w:rPr>
           <w:rFonts w:ascii="Courier New" w:hAnsi="Courier New" w:cs="Courier New"/>
         </w:rPr>
-        <w:t>MateDistED – The average</w:t>
-      </w:r>
-      <w:r>
-        <w:rPr>
-          <w:rFonts w:ascii="Courier New" w:hAnsi="Courier New" w:cs="Courier New"/>
-        </w:rPr>
-        <w:t xml:space="preserve"> Euclidean distance </w:t>
-      </w:r>
-      <w:r>
-        <w:rPr>
-          <w:rFonts w:ascii="Courier New" w:hAnsi="Courier New" w:cs="Courier New"/>
-        </w:rPr>
-        <w:t>individuals travel to mate.</w:t>
+        <w:t>Mutations – The total number of mutations at each generation.</w:t>
       </w:r>
     </w:p>
     <w:p>
@@ -15673,13 +15797,19 @@
         <w:rPr>
           <w:rFonts w:ascii="Courier New" w:hAnsi="Courier New" w:cs="Courier New"/>
         </w:rPr>
-        <w:t>DispDistED – The average Euclidean distance individual offspring dis</w:t>
-      </w:r>
-      <w:r>
-        <w:rPr>
-          <w:rFonts w:ascii="Courier New" w:hAnsi="Courier New" w:cs="Courier New"/>
-        </w:rPr>
-        <w:t>perse from their natal location separated into female and male movement.</w:t>
+        <w:t>MateDistED – The average</w:t>
+      </w:r>
+      <w:r>
+        <w:rPr>
+          <w:rFonts w:ascii="Courier New" w:hAnsi="Courier New" w:cs="Courier New"/>
+        </w:rPr>
+        <w:t xml:space="preserve"> Euclidean distance </w:t>
+      </w:r>
+      <w:r>
+        <w:rPr>
+          <w:rFonts w:ascii="Courier New" w:hAnsi="Courier New" w:cs="Courier New"/>
+        </w:rPr>
+        <w:t>individuals travel to mate.</w:t>
       </w:r>
     </w:p>
     <w:p>
@@ -15697,25 +15827,13 @@
         <w:rPr>
           <w:rFonts w:ascii="Courier New" w:hAnsi="Courier New" w:cs="Courier New"/>
         </w:rPr>
-        <w:t>MateDistCD – The average cost distance</w:t>
-      </w:r>
-      <w:r>
-        <w:rPr>
-          <w:rFonts w:ascii="Courier New" w:hAnsi="Courier New" w:cs="Courier New"/>
-        </w:rPr>
-        <w:t xml:space="preserve"> (as a probability)</w:t>
-      </w:r>
-      <w:r>
-        <w:rPr>
-          <w:rFonts w:ascii="Courier New" w:hAnsi="Courier New" w:cs="Courier New"/>
-        </w:rPr>
-        <w:t xml:space="preserve"> individuals travel to mate.</w:t>
-      </w:r>
-      <w:r>
-        <w:rPr>
-          <w:rFonts w:ascii="Courier New" w:hAnsi="Courier New" w:cs="Courier New"/>
-        </w:rPr>
-        <w:t xml:space="preserve"> This can be converted back to cost distance if using a linear function.</w:t>
+        <w:t>DispDistED – The average Euclidean distance individual offspring dis</w:t>
+      </w:r>
+      <w:r>
+        <w:rPr>
+          <w:rFonts w:ascii="Courier New" w:hAnsi="Courier New" w:cs="Courier New"/>
+        </w:rPr>
+        <w:t>perse from their natal location separated into female and male movement.</w:t>
       </w:r>
     </w:p>
     <w:p>
@@ -15733,10 +15851,44 @@
         <w:rPr>
           <w:rFonts w:ascii="Courier New" w:hAnsi="Courier New" w:cs="Courier New"/>
         </w:rPr>
+        <w:t>MateDistCD – The average cost distance</w:t>
+      </w:r>
+      <w:r>
+        <w:rPr>
+          <w:rFonts w:ascii="Courier New" w:hAnsi="Courier New" w:cs="Courier New"/>
+        </w:rPr>
+        <w:t xml:space="preserve"> (as a probability)</w:t>
+      </w:r>
+      <w:r>
+        <w:rPr>
+          <w:rFonts w:ascii="Courier New" w:hAnsi="Courier New" w:cs="Courier New"/>
+        </w:rPr>
+        <w:t xml:space="preserve"> individuals travel to mate.</w:t>
+      </w:r>
+      <w:r>
+        <w:rPr>
+          <w:rFonts w:ascii="Courier New" w:hAnsi="Courier New" w:cs="Courier New"/>
+        </w:rPr>
+        <w:t xml:space="preserve"> This can be converted back to cost distance if using a linear function.</w:t>
+      </w:r>
+    </w:p>
+    <w:p>
+      <w:pPr>
+        <w:pStyle w:val="ListParagraph"/>
+        <w:numPr>
+          <w:ilvl w:val="0"/>
+          <w:numId w:val="18"/>
+        </w:numPr>
+        <w:rPr>
+          <w:rFonts w:ascii="Courier New" w:hAnsi="Courier New" w:cs="Courier New"/>
+        </w:rPr>
+      </w:pPr>
+      <w:r>
+        <w:rPr>
+          <w:rFonts w:ascii="Courier New" w:hAnsi="Courier New" w:cs="Courier New"/>
+        </w:rPr>
         <w:t>AllMateDistances – For the given generation/year, all of the mating pairs and corresponding cost distances moved to mate are reported in this column and row, separated by a ‘|’.</w:t>
       </w:r>
-      <w:bookmarkStart w:id="0" w:name="_GoBack"/>
-      <w:bookmarkEnd w:id="0"/>
     </w:p>
     <w:p>
       <w:pPr>
@@ -16362,26 +16514,360 @@
           <w:rFonts w:ascii="Courier New" w:hAnsi="Courier New" w:cs="Courier New"/>
           <w:b/>
         </w:rPr>
-        <w:t>Debugging and troubleshooting</w:t>
-      </w:r>
-    </w:p>
-    <w:p>
-      <w:pPr>
-        <w:rPr>
-          <w:rFonts w:ascii="Courier New" w:hAnsi="Courier New" w:cs="Courier New"/>
-        </w:rPr>
-      </w:pPr>
-      <w:r>
-        <w:rPr>
-          <w:rFonts w:ascii="Courier New" w:hAnsi="Courier New" w:cs="Courier New"/>
-        </w:rPr>
-        <w:t>For help with installation problems please check first for postings at our web site. Otherwise, please report problems including any bugs, to me at erin.l</w:t>
-      </w:r>
-      <w:r>
-        <w:rPr>
-          <w:rFonts w:ascii="Courier New" w:hAnsi="Courier New" w:cs="Courier New"/>
-        </w:rPr>
-        <w:t>andguth@mso.umt.edu.</w:t>
+        <w:t xml:space="preserve">Debugging, </w:t>
+      </w:r>
+      <w:r>
+        <w:rPr>
+          <w:rFonts w:ascii="Courier New" w:hAnsi="Courier New" w:cs="Courier New"/>
+          <w:b/>
+        </w:rPr>
+        <w:t>troubleshooting</w:t>
+      </w:r>
+      <w:r>
+        <w:rPr>
+          <w:rFonts w:ascii="Courier New" w:hAnsi="Courier New" w:cs="Courier New"/>
+          <w:b/>
+        </w:rPr>
+        <w:t>, and general problems/solutions</w:t>
+      </w:r>
+    </w:p>
+    <w:p>
+      <w:pPr>
+        <w:rPr>
+          <w:rFonts w:ascii="Courier New" w:hAnsi="Courier New" w:cs="Courier New"/>
+        </w:rPr>
+      </w:pPr>
+      <w:r>
+        <w:rPr>
+          <w:rFonts w:ascii="Courier New" w:hAnsi="Courier New" w:cs="Courier New"/>
+        </w:rPr>
+        <w:t xml:space="preserve">For help with installation problems please check first for postings at our web site. Otherwise, please report problems including any bugs, to me at </w:t>
+      </w:r>
+      <w:hyperlink r:id="rId9" w:history="1">
+        <w:r>
+          <w:rPr>
+            <w:rStyle w:val="Hyperlink"/>
+            <w:rFonts w:ascii="Courier New" w:hAnsi="Courier New" w:cs="Courier New"/>
+          </w:rPr>
+          <w:t>erin.landguth@mso.umt.edu</w:t>
+        </w:r>
+      </w:hyperlink>
+      <w:r>
+        <w:rPr>
+          <w:rFonts w:ascii="Courier New" w:hAnsi="Courier New" w:cs="Courier New"/>
+        </w:rPr>
+        <w:t>.</w:t>
+      </w:r>
+    </w:p>
+    <w:p>
+      <w:pPr>
+        <w:rPr>
+          <w:rFonts w:ascii="Courier New" w:hAnsi="Courier New" w:cs="Courier New"/>
+        </w:rPr>
+      </w:pPr>
+    </w:p>
+    <w:p>
+      <w:pPr>
+        <w:pStyle w:val="ListParagraph"/>
+        <w:numPr>
+          <w:ilvl w:val="0"/>
+          <w:numId w:val="25"/>
+        </w:numPr>
+        <w:rPr>
+          <w:rFonts w:ascii="Courier New" w:hAnsi="Courier New" w:cs="Courier New"/>
+          <w:b/>
+        </w:rPr>
+      </w:pPr>
+      <w:r>
+        <w:rPr>
+          <w:rFonts w:ascii="Courier New" w:hAnsi="Courier New" w:cs="Courier New"/>
+          <w:b/>
+        </w:rPr>
+        <w:t>Is your population crashing?</w:t>
+      </w:r>
+    </w:p>
+    <w:p>
+      <w:pPr>
+        <w:pStyle w:val="ListParagraph"/>
+        <w:ind w:left="1440"/>
+        <w:rPr>
+          <w:rFonts w:ascii="Courier New" w:hAnsi="Courier New" w:cs="Courier New"/>
+        </w:rPr>
+      </w:pPr>
+      <w:r>
+        <w:rPr>
+          <w:rFonts w:ascii="Courier New" w:hAnsi="Courier New" w:cs="Courier New"/>
+        </w:rPr>
+        <w:t xml:space="preserve">There are 2 main reasons why you are not getting a stable population. (1) Your birth rate &lt; death rate. Try increasing the mean number of offspring / mature female. </w:t>
+      </w:r>
+    </w:p>
+    <w:p>
+      <w:pPr>
+        <w:pStyle w:val="ListParagraph"/>
+        <w:ind w:left="1440"/>
+        <w:rPr>
+          <w:rFonts w:ascii="Courier New" w:hAnsi="Courier New" w:cs="Courier New"/>
+        </w:rPr>
+      </w:pPr>
+    </w:p>
+    <w:p>
+      <w:pPr>
+        <w:pStyle w:val="ListParagraph"/>
+        <w:ind w:left="1440"/>
+        <w:rPr>
+          <w:rFonts w:ascii="Courier New" w:hAnsi="Courier New" w:cs="Courier New"/>
+        </w:rPr>
+      </w:pPr>
+      <w:r>
+        <w:rPr>
+          <w:rFonts w:ascii="Courier New" w:hAnsi="Courier New" w:cs="Courier New"/>
+        </w:rPr>
+        <w:t xml:space="preserve">If this is still producing a crash in population then (2) open grid files in the output folders. Notice if the same XY locations are always going extinct. This is what I call a ‘isolated grid’. Depending on how your resistance surface was set up with how you initialized the XY locations, you could have a cluster of XY points that are separated from the rest of the population. The cost to reach this cluster could be too large and random extinction can occur. Try increasing your thresholding to maximum to see if this fixes the problem or increase the density of XY points. </w:t>
+      </w:r>
+    </w:p>
+    <w:p>
+      <w:pPr>
+        <w:pStyle w:val="ListParagraph"/>
+        <w:ind w:left="1440"/>
+        <w:rPr>
+          <w:rFonts w:ascii="Courier New" w:hAnsi="Courier New" w:cs="Courier New"/>
+        </w:rPr>
+      </w:pPr>
+    </w:p>
+    <w:p>
+      <w:pPr>
+        <w:pStyle w:val="ListParagraph"/>
+        <w:numPr>
+          <w:ilvl w:val="0"/>
+          <w:numId w:val="25"/>
+        </w:numPr>
+        <w:rPr>
+          <w:rFonts w:ascii="Courier New" w:hAnsi="Courier New" w:cs="Courier New"/>
+          <w:b/>
+        </w:rPr>
+      </w:pPr>
+      <w:r>
+        <w:rPr>
+          <w:rFonts w:ascii="Courier New" w:hAnsi="Courier New" w:cs="Courier New"/>
+          <w:b/>
+        </w:rPr>
+        <w:t>Your simulated data are not producing a signal?</w:t>
+      </w:r>
+    </w:p>
+    <w:p>
+      <w:pPr>
+        <w:pStyle w:val="ListParagraph"/>
+        <w:ind w:left="1440"/>
+        <w:rPr>
+          <w:rFonts w:ascii="Courier New" w:hAnsi="Courier New" w:cs="Courier New"/>
+        </w:rPr>
+      </w:pPr>
+      <w:r>
+        <w:rPr>
+          <w:rFonts w:ascii="Courier New" w:hAnsi="Courier New" w:cs="Courier New"/>
+        </w:rPr>
+        <w:t xml:space="preserve">First, double check that your XY order matches the cost distance matrix order! </w:t>
+      </w:r>
+    </w:p>
+    <w:p>
+      <w:pPr>
+        <w:pStyle w:val="ListParagraph"/>
+        <w:ind w:left="1440"/>
+        <w:rPr>
+          <w:rFonts w:ascii="Courier New" w:hAnsi="Courier New" w:cs="Courier New"/>
+        </w:rPr>
+      </w:pPr>
+    </w:p>
+    <w:p>
+      <w:pPr>
+        <w:pStyle w:val="ListParagraph"/>
+        <w:ind w:left="1440"/>
+        <w:rPr>
+          <w:rFonts w:ascii="Courier New" w:hAnsi="Courier New" w:cs="Courier New"/>
+        </w:rPr>
+      </w:pPr>
+      <w:r>
+        <w:rPr>
+          <w:rFonts w:ascii="Courier New" w:hAnsi="Courier New" w:cs="Courier New"/>
+        </w:rPr>
+        <w:t xml:space="preserve">Second, I would recommend plotting your cost distance matrix and converting to probability based on the function used. Compare your function to a linear conversion. Does it convex or concave from the linear line? For example, inverse square most always will produce a signal even with a maximum movement distance. </w:t>
+      </w:r>
+      <w:r>
+        <w:rPr>
+          <w:rFonts w:ascii="Courier New" w:hAnsi="Courier New" w:cs="Courier New"/>
+        </w:rPr>
+        <w:t>So, double check your function used. Third, decrease your thresholding until the desired signal is reached. T</w:t>
+      </w:r>
+    </w:p>
+    <w:p>
+      <w:pPr>
+        <w:pStyle w:val="ListParagraph"/>
+        <w:ind w:left="1440"/>
+        <w:rPr>
+          <w:rFonts w:ascii="Courier New" w:hAnsi="Courier New" w:cs="Courier New"/>
+        </w:rPr>
+      </w:pPr>
+    </w:p>
+    <w:p>
+      <w:pPr>
+        <w:pStyle w:val="ListParagraph"/>
+        <w:ind w:left="1440"/>
+        <w:rPr>
+          <w:rFonts w:ascii="Courier New" w:hAnsi="Courier New" w:cs="Courier New"/>
+        </w:rPr>
+      </w:pPr>
+      <w:r>
+        <w:rPr>
+          <w:rFonts w:ascii="Courier New" w:hAnsi="Courier New" w:cs="Courier New"/>
+        </w:rPr>
+        <w:t xml:space="preserve">The combination of function and thresholding are important parameters when considering the strength of signal. </w:t>
+      </w:r>
+    </w:p>
+    <w:p>
+      <w:pPr>
+        <w:pStyle w:val="ListParagraph"/>
+        <w:ind w:left="1440"/>
+        <w:rPr>
+          <w:rFonts w:ascii="Courier New" w:hAnsi="Courier New" w:cs="Courier New"/>
+        </w:rPr>
+      </w:pPr>
+    </w:p>
+    <w:p>
+      <w:pPr>
+        <w:pStyle w:val="ListParagraph"/>
+        <w:numPr>
+          <w:ilvl w:val="0"/>
+          <w:numId w:val="25"/>
+        </w:numPr>
+        <w:rPr>
+          <w:rFonts w:ascii="Courier New" w:hAnsi="Courier New" w:cs="Courier New"/>
+          <w:b/>
+        </w:rPr>
+      </w:pPr>
+      <w:r>
+        <w:rPr>
+          <w:rFonts w:ascii="Courier New" w:hAnsi="Courier New" w:cs="Courier New"/>
+          <w:b/>
+        </w:rPr>
+        <w:t>You can’t get the example CDPOP to run?</w:t>
+      </w:r>
+    </w:p>
+    <w:p>
+      <w:pPr>
+        <w:pStyle w:val="ListParagraph"/>
+        <w:ind w:left="1440"/>
+        <w:rPr>
+          <w:rFonts w:ascii="Courier New" w:hAnsi="Courier New" w:cs="Courier New"/>
+        </w:rPr>
+      </w:pPr>
+      <w:r>
+        <w:rPr>
+          <w:rFonts w:ascii="Courier New" w:hAnsi="Courier New" w:cs="Courier New"/>
+        </w:rPr>
+        <w:t xml:space="preserve">You have followed all of the installation instructions for python and attempted to run the example steps, but get an error like: “CDPOP_Modules not found”. </w:t>
+      </w:r>
+      <w:r>
+        <w:rPr>
+          <w:rFonts w:ascii="Courier New" w:hAnsi="Courier New" w:cs="Courier New"/>
+        </w:rPr>
+        <w:t xml:space="preserve">First check that you have installed the correct python version that matches your computer (e.g., 64 bit vs 32 bit). </w:t>
+      </w:r>
+    </w:p>
+    <w:p>
+      <w:pPr>
+        <w:pStyle w:val="ListParagraph"/>
+        <w:ind w:left="1440"/>
+        <w:rPr>
+          <w:rFonts w:ascii="Courier New" w:hAnsi="Courier New" w:cs="Courier New"/>
+        </w:rPr>
+      </w:pPr>
+    </w:p>
+    <w:p>
+      <w:pPr>
+        <w:pStyle w:val="ListParagraph"/>
+        <w:ind w:left="1440"/>
+        <w:rPr>
+          <w:rFonts w:ascii="Courier New" w:hAnsi="Courier New" w:cs="Courier New"/>
+        </w:rPr>
+      </w:pPr>
+      <w:r>
+        <w:rPr>
+          <w:rFonts w:ascii="Courier New" w:hAnsi="Courier New" w:cs="Courier New"/>
+        </w:rPr>
+        <w:t>Second, what version of python did you install? Open a command prompt and type ‘python’, what version was displayed? Currently if it says anything other than 2.7.something, then I recommend reinstalling a 2.7 vesion.</w:t>
+      </w:r>
+    </w:p>
+    <w:p>
+      <w:pPr>
+        <w:pStyle w:val="ListParagraph"/>
+        <w:ind w:left="1440"/>
+        <w:rPr>
+          <w:rFonts w:ascii="Courier New" w:hAnsi="Courier New" w:cs="Courier New"/>
+        </w:rPr>
+      </w:pPr>
+    </w:p>
+    <w:p>
+      <w:pPr>
+        <w:pStyle w:val="ListParagraph"/>
+        <w:ind w:left="1440"/>
+        <w:rPr>
+          <w:rFonts w:ascii="Courier New" w:hAnsi="Courier New" w:cs="Courier New"/>
+        </w:rPr>
+      </w:pPr>
+      <w:r>
+        <w:rPr>
+          <w:rFonts w:ascii="Courier New" w:hAnsi="Courier New" w:cs="Courier New"/>
+        </w:rPr>
+        <w:t xml:space="preserve">Third, do you have numpy or scipy installed? In the command prompt, after python is open, you will see &gt;&gt;&gt; and then type ‘import numpy’ and ‘import scipy’. If you did not get an error after these statements, then good. However, there still could be issues with what version of numpy and scipy you are using. Because of this, I highly recommend installing a superpack installer that takes care of everything for you. EPD or Canopy is a good choice. Anaconda too. </w:t>
+      </w:r>
+    </w:p>
+    <w:p>
+      <w:pPr>
+        <w:pStyle w:val="ListParagraph"/>
+        <w:ind w:left="1440"/>
+        <w:rPr>
+          <w:rFonts w:ascii="Courier New" w:hAnsi="Courier New" w:cs="Courier New"/>
+        </w:rPr>
+      </w:pPr>
+    </w:p>
+    <w:p>
+      <w:pPr>
+        <w:pStyle w:val="ListParagraph"/>
+        <w:ind w:left="1440"/>
+        <w:rPr>
+          <w:rFonts w:ascii="Courier New" w:hAnsi="Courier New" w:cs="Courier New"/>
+        </w:rPr>
+      </w:pPr>
+      <w:r>
+        <w:rPr>
+          <w:rFonts w:ascii="Courier New" w:hAnsi="Courier New" w:cs="Courier New"/>
+        </w:rPr>
+        <w:t xml:space="preserve">If you are running simulations on a cluster, make sure your administrator knows about the above issues. </w:t>
+      </w:r>
+    </w:p>
+    <w:p>
+      <w:pPr>
+        <w:pStyle w:val="ListParagraph"/>
+        <w:ind w:left="1440"/>
+        <w:rPr>
+          <w:rFonts w:ascii="Courier New" w:hAnsi="Courier New" w:cs="Courier New"/>
+        </w:rPr>
+      </w:pPr>
+    </w:p>
+    <w:p>
+      <w:pPr>
+        <w:pStyle w:val="ListParagraph"/>
+        <w:ind w:left="1440"/>
+        <w:rPr>
+          <w:rFonts w:ascii="Courier New" w:hAnsi="Courier New" w:cs="Courier New"/>
+          <w:b/>
+        </w:rPr>
+      </w:pPr>
+      <w:r>
+        <w:rPr>
+          <w:rFonts w:ascii="Courier New" w:hAnsi="Courier New" w:cs="Courier New"/>
+        </w:rPr>
+        <w:t xml:space="preserve">If you still are getting the same error, then please email me. </w:t>
       </w:r>
     </w:p>
     <w:p>
@@ -17942,7 +18428,7 @@
       </w:pPr>
     </w:p>
     <w:sectPr>
-      <w:headerReference w:type="default" r:id="rId9"/>
+      <w:headerReference w:type="default" r:id="rId10"/>
       <w:pgSz w:w="12240" w:h="15840"/>
       <w:pgMar w:top="1440" w:right="1440" w:bottom="1440" w:left="1440" w:header="720" w:footer="720" w:gutter="0"/>
       <w:cols w:space="720"/>
@@ -18858,6 +19344,95 @@
     </w:lvl>
   </w:abstractNum>
   <w:abstractNum w:abstractNumId="9" w15:restartNumberingAfterBreak="0">
+    <w:nsid w:val="37C30002"/>
+    <w:multiLevelType w:val="hybridMultilevel"/>
+    <w:tmpl w:val="28221BEE"/>
+    <w:lvl w:ilvl="0" w:tplc="04090019">
+      <w:start w:val="9"/>
+      <w:numFmt w:val="lowerLetter"/>
+      <w:lvlText w:val="%1."/>
+      <w:lvlJc w:val="left"/>
+      <w:pPr>
+        <w:ind w:left="720" w:hanging="360"/>
+      </w:pPr>
+      <w:rPr>
+        <w:rFonts w:hint="default"/>
+      </w:rPr>
+    </w:lvl>
+    <w:lvl w:ilvl="1" w:tplc="04090019" w:tentative="1">
+      <w:start w:val="1"/>
+      <w:numFmt w:val="lowerLetter"/>
+      <w:lvlText w:val="%2."/>
+      <w:lvlJc w:val="left"/>
+      <w:pPr>
+        <w:ind w:left="1440" w:hanging="360"/>
+      </w:pPr>
+    </w:lvl>
+    <w:lvl w:ilvl="2" w:tplc="0409001B" w:tentative="1">
+      <w:start w:val="1"/>
+      <w:numFmt w:val="lowerRoman"/>
+      <w:lvlText w:val="%3."/>
+      <w:lvlJc w:val="right"/>
+      <w:pPr>
+        <w:ind w:left="2160" w:hanging="180"/>
+      </w:pPr>
+    </w:lvl>
+    <w:lvl w:ilvl="3" w:tplc="0409000F" w:tentative="1">
+      <w:start w:val="1"/>
+      <w:numFmt w:val="decimal"/>
+      <w:lvlText w:val="%4."/>
+      <w:lvlJc w:val="left"/>
+      <w:pPr>
+        <w:ind w:left="2880" w:hanging="360"/>
+      </w:pPr>
+    </w:lvl>
+    <w:lvl w:ilvl="4" w:tplc="04090019" w:tentative="1">
+      <w:start w:val="1"/>
+      <w:numFmt w:val="lowerLetter"/>
+      <w:lvlText w:val="%5."/>
+      <w:lvlJc w:val="left"/>
+      <w:pPr>
+        <w:ind w:left="3600" w:hanging="360"/>
+      </w:pPr>
+    </w:lvl>
+    <w:lvl w:ilvl="5" w:tplc="0409001B" w:tentative="1">
+      <w:start w:val="1"/>
+      <w:numFmt w:val="lowerRoman"/>
+      <w:lvlText w:val="%6."/>
+      <w:lvlJc w:val="right"/>
+      <w:pPr>
+        <w:ind w:left="4320" w:hanging="180"/>
+      </w:pPr>
+    </w:lvl>
+    <w:lvl w:ilvl="6" w:tplc="0409000F" w:tentative="1">
+      <w:start w:val="1"/>
+      <w:numFmt w:val="decimal"/>
+      <w:lvlText w:val="%7."/>
+      <w:lvlJc w:val="left"/>
+      <w:pPr>
+        <w:ind w:left="5040" w:hanging="360"/>
+      </w:pPr>
+    </w:lvl>
+    <w:lvl w:ilvl="7" w:tplc="04090019" w:tentative="1">
+      <w:start w:val="1"/>
+      <w:numFmt w:val="lowerLetter"/>
+      <w:lvlText w:val="%8."/>
+      <w:lvlJc w:val="left"/>
+      <w:pPr>
+        <w:ind w:left="5760" w:hanging="360"/>
+      </w:pPr>
+    </w:lvl>
+    <w:lvl w:ilvl="8" w:tplc="0409001B" w:tentative="1">
+      <w:start w:val="1"/>
+      <w:numFmt w:val="lowerRoman"/>
+      <w:lvlText w:val="%9."/>
+      <w:lvlJc w:val="right"/>
+      <w:pPr>
+        <w:ind w:left="6480" w:hanging="180"/>
+      </w:pPr>
+    </w:lvl>
+  </w:abstractNum>
+  <w:abstractNum w:abstractNumId="10" w15:restartNumberingAfterBreak="0">
     <w:nsid w:val="385732E9"/>
     <w:multiLevelType w:val="hybridMultilevel"/>
     <w:tmpl w:val="AF6AFE1E"/>
@@ -18949,7 +19524,7 @@
       </w:pPr>
     </w:lvl>
   </w:abstractNum>
-  <w:abstractNum w:abstractNumId="10" w15:restartNumberingAfterBreak="0">
+  <w:abstractNum w:abstractNumId="11" w15:restartNumberingAfterBreak="0">
     <w:nsid w:val="3B305D0D"/>
     <w:multiLevelType w:val="hybridMultilevel"/>
     <w:tmpl w:val="B212074E"/>
@@ -19062,7 +19637,7 @@
       </w:rPr>
     </w:lvl>
   </w:abstractNum>
-  <w:abstractNum w:abstractNumId="11" w15:restartNumberingAfterBreak="0">
+  <w:abstractNum w:abstractNumId="12" w15:restartNumberingAfterBreak="0">
     <w:nsid w:val="3E28530A"/>
     <w:multiLevelType w:val="multilevel"/>
     <w:tmpl w:val="E3A85982"/>
@@ -19175,7 +19750,7 @@
       </w:pPr>
     </w:lvl>
   </w:abstractNum>
-  <w:abstractNum w:abstractNumId="12" w15:restartNumberingAfterBreak="0">
+  <w:abstractNum w:abstractNumId="13" w15:restartNumberingAfterBreak="0">
     <w:nsid w:val="41AC1CE0"/>
     <w:multiLevelType w:val="singleLevel"/>
     <w:tmpl w:val="00000004"/>
@@ -19192,7 +19767,7 @@
       </w:pPr>
     </w:lvl>
   </w:abstractNum>
-  <w:abstractNum w:abstractNumId="13" w15:restartNumberingAfterBreak="0">
+  <w:abstractNum w:abstractNumId="14" w15:restartNumberingAfterBreak="0">
     <w:nsid w:val="4CCB55EA"/>
     <w:multiLevelType w:val="hybridMultilevel"/>
     <w:tmpl w:val="5D5C002E"/>
@@ -19305,7 +19880,7 @@
       </w:rPr>
     </w:lvl>
   </w:abstractNum>
-  <w:abstractNum w:abstractNumId="14" w15:restartNumberingAfterBreak="0">
+  <w:abstractNum w:abstractNumId="15" w15:restartNumberingAfterBreak="0">
     <w:nsid w:val="4EB954E6"/>
     <w:multiLevelType w:val="hybridMultilevel"/>
     <w:tmpl w:val="D7905D0E"/>
@@ -19418,7 +19993,7 @@
       </w:rPr>
     </w:lvl>
   </w:abstractNum>
-  <w:abstractNum w:abstractNumId="15" w15:restartNumberingAfterBreak="0">
+  <w:abstractNum w:abstractNumId="16" w15:restartNumberingAfterBreak="0">
     <w:nsid w:val="52E200F8"/>
     <w:multiLevelType w:val="hybridMultilevel"/>
     <w:tmpl w:val="D646F9E4"/>
@@ -19531,7 +20106,7 @@
       </w:rPr>
     </w:lvl>
   </w:abstractNum>
-  <w:abstractNum w:abstractNumId="16" w15:restartNumberingAfterBreak="0">
+  <w:abstractNum w:abstractNumId="17" w15:restartNumberingAfterBreak="0">
     <w:nsid w:val="5CCD77DD"/>
     <w:multiLevelType w:val="hybridMultilevel"/>
     <w:tmpl w:val="4432B6C8"/>
@@ -19644,7 +20219,7 @@
       </w:rPr>
     </w:lvl>
   </w:abstractNum>
-  <w:abstractNum w:abstractNumId="17" w15:restartNumberingAfterBreak="0">
+  <w:abstractNum w:abstractNumId="18" w15:restartNumberingAfterBreak="0">
     <w:nsid w:val="5D8A4163"/>
     <w:multiLevelType w:val="hybridMultilevel"/>
     <w:tmpl w:val="8798563E"/>
@@ -19757,7 +20332,7 @@
       </w:rPr>
     </w:lvl>
   </w:abstractNum>
-  <w:abstractNum w:abstractNumId="18" w15:restartNumberingAfterBreak="0">
+  <w:abstractNum w:abstractNumId="19" w15:restartNumberingAfterBreak="0">
     <w:nsid w:val="682C1F62"/>
     <w:multiLevelType w:val="hybridMultilevel"/>
     <w:tmpl w:val="5DF037B0"/>
@@ -19870,7 +20445,7 @@
       </w:rPr>
     </w:lvl>
   </w:abstractNum>
-  <w:abstractNum w:abstractNumId="19" w15:restartNumberingAfterBreak="0">
+  <w:abstractNum w:abstractNumId="20" w15:restartNumberingAfterBreak="0">
     <w:nsid w:val="6B13077F"/>
     <w:multiLevelType w:val="hybridMultilevel"/>
     <w:tmpl w:val="1C600720"/>
@@ -19959,7 +20534,7 @@
       </w:pPr>
     </w:lvl>
   </w:abstractNum>
-  <w:abstractNum w:abstractNumId="20" w15:restartNumberingAfterBreak="0">
+  <w:abstractNum w:abstractNumId="21" w15:restartNumberingAfterBreak="0">
     <w:nsid w:val="6FBD7950"/>
     <w:multiLevelType w:val="multilevel"/>
     <w:tmpl w:val="A39AD57A"/>
@@ -20081,7 +20656,96 @@
       </w:rPr>
     </w:lvl>
   </w:abstractNum>
-  <w:abstractNum w:abstractNumId="21" w15:restartNumberingAfterBreak="0">
+  <w:abstractNum w:abstractNumId="22" w15:restartNumberingAfterBreak="0">
+    <w:nsid w:val="70094AF3"/>
+    <w:multiLevelType w:val="hybridMultilevel"/>
+    <w:tmpl w:val="31A2731C"/>
+    <w:lvl w:ilvl="0" w:tplc="0409001B">
+      <w:start w:val="1"/>
+      <w:numFmt w:val="lowerRoman"/>
+      <w:lvlText w:val="%1."/>
+      <w:lvlJc w:val="right"/>
+      <w:pPr>
+        <w:ind w:left="1440" w:hanging="360"/>
+      </w:pPr>
+      <w:rPr>
+        <w:rFonts w:hint="default"/>
+      </w:rPr>
+    </w:lvl>
+    <w:lvl w:ilvl="1" w:tplc="04090019" w:tentative="1">
+      <w:start w:val="1"/>
+      <w:numFmt w:val="lowerLetter"/>
+      <w:lvlText w:val="%2."/>
+      <w:lvlJc w:val="left"/>
+      <w:pPr>
+        <w:ind w:left="2160" w:hanging="360"/>
+      </w:pPr>
+    </w:lvl>
+    <w:lvl w:ilvl="2" w:tplc="0409001B" w:tentative="1">
+      <w:start w:val="1"/>
+      <w:numFmt w:val="lowerRoman"/>
+      <w:lvlText w:val="%3."/>
+      <w:lvlJc w:val="right"/>
+      <w:pPr>
+        <w:ind w:left="2880" w:hanging="180"/>
+      </w:pPr>
+    </w:lvl>
+    <w:lvl w:ilvl="3" w:tplc="0409000F" w:tentative="1">
+      <w:start w:val="1"/>
+      <w:numFmt w:val="decimal"/>
+      <w:lvlText w:val="%4."/>
+      <w:lvlJc w:val="left"/>
+      <w:pPr>
+        <w:ind w:left="3600" w:hanging="360"/>
+      </w:pPr>
+    </w:lvl>
+    <w:lvl w:ilvl="4" w:tplc="04090019" w:tentative="1">
+      <w:start w:val="1"/>
+      <w:numFmt w:val="lowerLetter"/>
+      <w:lvlText w:val="%5."/>
+      <w:lvlJc w:val="left"/>
+      <w:pPr>
+        <w:ind w:left="4320" w:hanging="360"/>
+      </w:pPr>
+    </w:lvl>
+    <w:lvl w:ilvl="5" w:tplc="0409001B" w:tentative="1">
+      <w:start w:val="1"/>
+      <w:numFmt w:val="lowerRoman"/>
+      <w:lvlText w:val="%6."/>
+      <w:lvlJc w:val="right"/>
+      <w:pPr>
+        <w:ind w:left="5040" w:hanging="180"/>
+      </w:pPr>
+    </w:lvl>
+    <w:lvl w:ilvl="6" w:tplc="0409000F" w:tentative="1">
+      <w:start w:val="1"/>
+      <w:numFmt w:val="decimal"/>
+      <w:lvlText w:val="%7."/>
+      <w:lvlJc w:val="left"/>
+      <w:pPr>
+        <w:ind w:left="5760" w:hanging="360"/>
+      </w:pPr>
+    </w:lvl>
+    <w:lvl w:ilvl="7" w:tplc="04090019" w:tentative="1">
+      <w:start w:val="1"/>
+      <w:numFmt w:val="lowerLetter"/>
+      <w:lvlText w:val="%8."/>
+      <w:lvlJc w:val="left"/>
+      <w:pPr>
+        <w:ind w:left="6480" w:hanging="360"/>
+      </w:pPr>
+    </w:lvl>
+    <w:lvl w:ilvl="8" w:tplc="0409001B" w:tentative="1">
+      <w:start w:val="1"/>
+      <w:numFmt w:val="lowerRoman"/>
+      <w:lvlText w:val="%9."/>
+      <w:lvlJc w:val="right"/>
+      <w:pPr>
+        <w:ind w:left="7200" w:hanging="180"/>
+      </w:pPr>
+    </w:lvl>
+  </w:abstractNum>
+  <w:abstractNum w:abstractNumId="23" w15:restartNumberingAfterBreak="0">
     <w:nsid w:val="766602AF"/>
     <w:multiLevelType w:val="hybridMultilevel"/>
     <w:tmpl w:val="F9862892"/>
@@ -20194,7 +20858,7 @@
       </w:rPr>
     </w:lvl>
   </w:abstractNum>
-  <w:abstractNum w:abstractNumId="22" w15:restartNumberingAfterBreak="0">
+  <w:abstractNum w:abstractNumId="24" w15:restartNumberingAfterBreak="0">
     <w:nsid w:val="7A002314"/>
     <w:multiLevelType w:val="hybridMultilevel"/>
     <w:tmpl w:val="A1FE138A"/>
@@ -20308,10 +20972,10 @@
     </w:lvl>
   </w:abstractNum>
   <w:num w:numId="1">
-    <w:abstractNumId w:val="21"/>
+    <w:abstractNumId w:val="23"/>
   </w:num>
   <w:num w:numId="2">
-    <w:abstractNumId w:val="14"/>
+    <w:abstractNumId w:val="15"/>
   </w:num>
   <w:num w:numId="3">
     <w:abstractNumId w:val="4"/>
@@ -20320,31 +20984,31 @@
     <w:abstractNumId w:val="5"/>
   </w:num>
   <w:num w:numId="5">
-    <w:abstractNumId w:val="20"/>
+    <w:abstractNumId w:val="21"/>
   </w:num>
   <w:num w:numId="6">
     <w:abstractNumId w:val="7"/>
   </w:num>
   <w:num w:numId="7">
-    <w:abstractNumId w:val="18"/>
+    <w:abstractNumId w:val="19"/>
   </w:num>
   <w:num w:numId="8">
-    <w:abstractNumId w:val="11"/>
+    <w:abstractNumId w:val="12"/>
   </w:num>
   <w:num w:numId="9">
-    <w:abstractNumId w:val="15"/>
+    <w:abstractNumId w:val="16"/>
   </w:num>
   <w:num w:numId="10">
-    <w:abstractNumId w:val="16"/>
+    <w:abstractNumId w:val="17"/>
   </w:num>
   <w:num w:numId="11">
-    <w:abstractNumId w:val="10"/>
+    <w:abstractNumId w:val="11"/>
   </w:num>
   <w:num w:numId="12">
     <w:abstractNumId w:val="1"/>
   </w:num>
   <w:num w:numId="13">
-    <w:abstractNumId w:val="12"/>
+    <w:abstractNumId w:val="13"/>
   </w:num>
   <w:num w:numId="14">
     <w:abstractNumId w:val="0"/>
@@ -20356,25 +21020,31 @@
     <w:abstractNumId w:val="3"/>
   </w:num>
   <w:num w:numId="17">
-    <w:abstractNumId w:val="9"/>
+    <w:abstractNumId w:val="10"/>
   </w:num>
   <w:num w:numId="18">
-    <w:abstractNumId w:val="13"/>
+    <w:abstractNumId w:val="14"/>
   </w:num>
   <w:num w:numId="19">
-    <w:abstractNumId w:val="22"/>
+    <w:abstractNumId w:val="24"/>
   </w:num>
   <w:num w:numId="20">
-    <w:abstractNumId w:val="17"/>
+    <w:abstractNumId w:val="18"/>
   </w:num>
   <w:num w:numId="21">
-    <w:abstractNumId w:val="19"/>
+    <w:abstractNumId w:val="20"/>
   </w:num>
   <w:num w:numId="22">
     <w:abstractNumId w:val="8"/>
   </w:num>
   <w:num w:numId="23">
     <w:abstractNumId w:val="2"/>
+  </w:num>
+  <w:num w:numId="24">
+    <w:abstractNumId w:val="9"/>
+  </w:num>
+  <w:num w:numId="25">
+    <w:abstractNumId w:val="22"/>
   </w:num>
 </w:numbering>
 </file>

</xml_diff>

<commit_message>
1_HeMort selection option added.
The option for survival as a function of individual heterozygosity added
to the CDEVOLVE module.
</commit_message>
<xml_diff>
--- a/doc/cdpop_user_manual.docx
+++ b/doc/cdpop_user_manual.docx
@@ -6587,6 +6587,34 @@
               <w:t>50, 0, 100, …</w:t>
             </w:r>
           </w:p>
+          <w:p>
+            <w:pPr>
+              <w:snapToGrid w:val="0"/>
+              <w:rPr>
+                <w:rFonts w:ascii="Courier New" w:hAnsi="Courier New" w:cs="Courier New"/>
+              </w:rPr>
+            </w:pPr>
+            <w:r>
+              <w:rPr>
+                <w:rFonts w:ascii="Courier New" w:hAnsi="Courier New" w:cs="Courier New"/>
+              </w:rPr>
+              <w:t>Or</w:t>
+            </w:r>
+          </w:p>
+          <w:p>
+            <w:pPr>
+              <w:snapToGrid w:val="0"/>
+              <w:rPr>
+                <w:rFonts w:ascii="Courier New" w:hAnsi="Courier New" w:cs="Courier New"/>
+              </w:rPr>
+            </w:pPr>
+            <w:r>
+              <w:rPr>
+                <w:rFonts w:ascii="Courier New" w:hAnsi="Courier New" w:cs="Courier New"/>
+              </w:rPr>
+              <w:t>m;b values</w:t>
+            </w:r>
+          </w:p>
         </w:tc>
         <w:tc>
           <w:tcPr>
@@ -6641,6 +6669,28 @@
                 <w:rFonts w:ascii="Courier New" w:hAnsi="Courier New" w:cs="Courier New"/>
               </w:rPr>
               <w:t xml:space="preserve">. </w:t>
+            </w:r>
+          </w:p>
+          <w:p>
+            <w:pPr>
+              <w:snapToGrid w:val="0"/>
+              <w:rPr>
+                <w:rFonts w:ascii="Courier New" w:hAnsi="Courier New" w:cs="Courier New"/>
+              </w:rPr>
+            </w:pPr>
+          </w:p>
+          <w:p>
+            <w:pPr>
+              <w:snapToGrid w:val="0"/>
+              <w:rPr>
+                <w:rFonts w:ascii="Courier New" w:hAnsi="Courier New" w:cs="Courier New"/>
+              </w:rPr>
+            </w:pPr>
+            <w:r>
+              <w:rPr>
+                <w:rFonts w:ascii="Courier New" w:hAnsi="Courier New" w:cs="Courier New"/>
+              </w:rPr>
+              <w:t xml:space="preserve">When CDEVOLVE answer is ‘1_HeMort’, then 2 parameter values separated by a ‘;’ are entered for the slope and intercept equation for survival = m * heterozygosity + b. </w:t>
             </w:r>
           </w:p>
         </w:tc>
@@ -7267,19 +7317,7 @@
               <w:rPr>
                 <w:rFonts w:ascii="Courier New" w:hAnsi="Courier New" w:cs="Courier New"/>
               </w:rPr>
-              <w:t>‘</w:t>
-            </w:r>
-            <w:r>
-              <w:rPr>
-                <w:rFonts w:ascii="Courier New" w:hAnsi="Courier New" w:cs="Courier New"/>
-              </w:rPr>
-              <w:t>Female</w:t>
-            </w:r>
-            <w:r>
-              <w:rPr>
-                <w:rFonts w:ascii="Courier New" w:hAnsi="Courier New" w:cs="Courier New"/>
-              </w:rPr>
-              <w:t xml:space="preserve"> Mortality’ – the age specific mortality percentages [0-100]. Used for the ‘exp’ population model described below and ignored if density dependence is operating.</w:t>
+              <w:t>‘Female Mortality’ – the age specific mortality percentages [0-100]. Used for the ‘exp’ population model described below and ignored if density dependence is operating.</w:t>
             </w:r>
           </w:p>
           <w:p>
@@ -12252,8 +12290,6 @@
               </w:rPr>
               <w:t xml:space="preserve">*Note that the average male and female age specific survival (i.e., mortality values entered in the AgeVars.csv file) will be used. </w:t>
             </w:r>
-            <w:bookmarkStart w:id="0" w:name="_GoBack"/>
-            <w:bookmarkEnd w:id="0"/>
           </w:p>
         </w:tc>
       </w:tr>
@@ -14086,7 +14122,7 @@
               <w:rPr>
                 <w:rFonts w:ascii="Courier New" w:hAnsi="Courier New" w:cs="Courier New"/>
               </w:rPr>
-              <w:t>N</w:t>
+              <w:t>‘N’, ‘1’, ‘2’, ‘3’, ‘1_HeMort_GEA’, ‘1_HeMort_All’</w:t>
             </w:r>
           </w:p>
         </w:tc>
@@ -14249,6 +14285,50 @@
               </w:rPr>
               <w:t xml:space="preserve">A special case for considering spatial selection for mature individuals only can be considered. Enter ‘3’. </w:t>
             </w:r>
+          </w:p>
+          <w:p>
+            <w:pPr>
+              <w:snapToGrid w:val="0"/>
+              <w:rPr>
+                <w:rFonts w:ascii="Courier New" w:hAnsi="Courier New" w:cs="Courier New"/>
+              </w:rPr>
+            </w:pPr>
+          </w:p>
+          <w:p>
+            <w:pPr>
+              <w:snapToGrid w:val="0"/>
+              <w:rPr>
+                <w:rFonts w:ascii="Courier New" w:hAnsi="Courier New" w:cs="Courier New"/>
+              </w:rPr>
+            </w:pPr>
+            <w:r>
+              <w:rPr>
+                <w:rFonts w:ascii="Courier New" w:hAnsi="Courier New" w:cs="Courier New"/>
+              </w:rPr>
+              <w:t>‘1_He</w:t>
+            </w:r>
+            <w:r>
+              <w:rPr>
+                <w:rFonts w:ascii="Courier New" w:hAnsi="Courier New" w:cs="Courier New"/>
+              </w:rPr>
+              <w:t>Mort_GEA’ and ‘1_HeMort_All’ are a special cases that apply selection as a function of individual heterozygosity or survival = m * (Heterozygosity) + b. Values for m and b are entered in the fitness value AA, Aa, and aa columns in the XY file and entered as m;b separated with a ‘;’. ‘1_HeMort_GEA’ could use values that vary in space and linked to genotypes AA, Aa, or aa. ‘1_HeMort_All’ will use the first values in the AA column and apply to every indi</w:t>
+            </w:r>
+            <w:r>
+              <w:rPr>
+                <w:rFonts w:ascii="Courier New" w:hAnsi="Courier New" w:cs="Courier New"/>
+              </w:rPr>
+              <w:t>vidual regardless of genotype. The calculation for individual heterozygosity follows Coulon 2010, that is, He = number of heterozygous loci / total number of loci.</w:t>
+            </w:r>
+            <w:bookmarkStart w:id="0" w:name="_GoBack"/>
+            <w:bookmarkEnd w:id="0"/>
+          </w:p>
+          <w:p>
+            <w:pPr>
+              <w:snapToGrid w:val="0"/>
+              <w:rPr>
+                <w:rFonts w:ascii="Courier New" w:hAnsi="Courier New" w:cs="Courier New"/>
+              </w:rPr>
+            </w:pPr>
           </w:p>
         </w:tc>
       </w:tr>
@@ -14276,7 +14356,13 @@
               <w:rPr>
                 <w:rFonts w:ascii="Courier New" w:hAnsi="Courier New" w:cs="Courier New"/>
               </w:rPr>
-              <w:t>Tart</w:t>
+              <w:t>St</w:t>
+            </w:r>
+            <w:r>
+              <w:rPr>
+                <w:rFonts w:ascii="Courier New" w:hAnsi="Courier New" w:cs="Courier New"/>
+              </w:rPr>
+              <w:t>art</w:t>
             </w:r>
           </w:p>
           <w:p>
@@ -14418,34 +14504,16 @@
             <w:r>
               <w:rPr>
                 <w:rFonts w:ascii="Courier New" w:hAnsi="Courier New" w:cs="Courier New"/>
-              </w:rPr>
-              <w:t>Fitness</w:t>
-            </w:r>
-          </w:p>
-          <w:p>
-            <w:pPr>
-              <w:snapToGrid w:val="0"/>
-              <w:rPr>
-                <w:rFonts w:ascii="Courier New" w:hAnsi="Courier New" w:cs="Courier New"/>
-              </w:rPr>
-            </w:pPr>
-            <w:r>
-              <w:rPr>
-                <w:rFonts w:ascii="Courier New" w:hAnsi="Courier New" w:cs="Courier New"/>
-              </w:rPr>
-              <w:t>AA</w:t>
+                <w:b/>
+                <w:i/>
+              </w:rPr>
+              <w:t>Infection options</w:t>
             </w:r>
           </w:p>
         </w:tc>
         <w:tc>
           <w:tcPr>
             <w:tcW w:w="2408" w:type="dxa"/>
-            <w:tcBorders>
-              <w:top w:val="single" w:sz="4" w:space="0" w:color="000000"/>
-              <w:left w:val="single" w:sz="4" w:space="0" w:color="000000"/>
-              <w:bottom w:val="single" w:sz="4" w:space="0" w:color="000000"/>
-              <w:right w:val="single" w:sz="4" w:space="0" w:color="000000"/>
-            </w:tcBorders>
           </w:tcPr>
           <w:p>
             <w:pPr>
@@ -14520,21 +14588,13 @@
               <w:rPr>
                 <w:rFonts w:ascii="Courier New" w:hAnsi="Courier New" w:cs="Courier New"/>
               </w:rPr>
-              <w:t>Fitness</w:t>
-            </w:r>
-          </w:p>
-          <w:p>
-            <w:pPr>
-              <w:snapToGrid w:val="0"/>
-              <w:rPr>
-                <w:rFonts w:ascii="Courier New" w:hAnsi="Courier New" w:cs="Courier New"/>
-              </w:rPr>
-            </w:pPr>
-            <w:r>
-              <w:rPr>
-                <w:rFonts w:ascii="Courier New" w:hAnsi="Courier New" w:cs="Courier New"/>
-              </w:rPr>
-              <w:t>Aa</w:t>
+              <w:t>CDI</w:t>
+            </w:r>
+            <w:r>
+              <w:rPr>
+                <w:rFonts w:ascii="Courier New" w:hAnsi="Courier New" w:cs="Courier New"/>
+              </w:rPr>
+              <w:t>NFECT</w:t>
             </w:r>
           </w:p>
         </w:tc>
@@ -14555,6 +14615,12 @@
                 <w:rFonts w:ascii="Courier New" w:hAnsi="Courier New" w:cs="Courier New"/>
               </w:rPr>
             </w:pPr>
+            <w:r>
+              <w:rPr>
+                <w:rFonts w:ascii="Courier New" w:hAnsi="Courier New" w:cs="Courier New"/>
+              </w:rPr>
+              <w:t>cdinfect</w:t>
+            </w:r>
           </w:p>
         </w:tc>
         <w:tc>
@@ -14574,6 +14640,12 @@
                 <w:rFonts w:ascii="Courier New" w:hAnsi="Courier New" w:cs="Courier New"/>
               </w:rPr>
             </w:pPr>
+            <w:r>
+              <w:rPr>
+                <w:rFonts w:ascii="Courier New" w:hAnsi="Courier New" w:cs="Courier New"/>
+              </w:rPr>
+              <w:t>‘N’ – turned off</w:t>
+            </w:r>
           </w:p>
         </w:tc>
         <w:tc>
@@ -14593,6 +14665,80 @@
                 <w:rFonts w:ascii="Courier New" w:hAnsi="Courier New" w:cs="Courier New"/>
               </w:rPr>
             </w:pPr>
+            <w:r>
+              <w:rPr>
+                <w:rFonts w:ascii="Courier New" w:hAnsi="Courier New" w:cs="Courier New"/>
+              </w:rPr>
+              <w:t>This is the infection parameter answer.</w:t>
+            </w:r>
+            <w:r>
+              <w:rPr>
+                <w:rFonts w:ascii="Courier New" w:hAnsi="Courier New" w:cs="Courier New"/>
+              </w:rPr>
+              <w:t xml:space="preserve"> </w:t>
+            </w:r>
+            <w:r>
+              <w:rPr>
+                <w:rFonts w:ascii="Courier New" w:hAnsi="Courier New" w:cs="Courier New"/>
+              </w:rPr>
+              <w:t>This tracks vertical transmission in the population.</w:t>
+            </w:r>
+            <w:r>
+              <w:rPr>
+                <w:rFonts w:ascii="Courier New" w:hAnsi="Courier New" w:cs="Courier New"/>
+              </w:rPr>
+              <w:t xml:space="preserve"> </w:t>
+            </w:r>
+            <w:r>
+              <w:rPr>
+                <w:rFonts w:ascii="Courier New" w:hAnsi="Courier New" w:cs="Courier New"/>
+              </w:rPr>
+              <w:t>A column in grid.csv denotes the infection status at each generation for every individual.</w:t>
+            </w:r>
+          </w:p>
+          <w:p>
+            <w:pPr>
+              <w:snapToGrid w:val="0"/>
+              <w:rPr>
+                <w:rFonts w:ascii="Courier New" w:hAnsi="Courier New" w:cs="Courier New"/>
+              </w:rPr>
+            </w:pPr>
+          </w:p>
+          <w:p>
+            <w:pPr>
+              <w:snapToGrid w:val="0"/>
+              <w:rPr>
+                <w:rFonts w:ascii="Courier New" w:hAnsi="Courier New" w:cs="Courier New"/>
+              </w:rPr>
+            </w:pPr>
+            <w:r>
+              <w:rPr>
+                <w:rFonts w:ascii="Courier New" w:hAnsi="Courier New" w:cs="Courier New"/>
+              </w:rPr>
+              <w:t>If ‘Y’, then a random status infection (0 or 1) is created and initialized for each individual.</w:t>
+            </w:r>
+          </w:p>
+          <w:p>
+            <w:pPr>
+              <w:snapToGrid w:val="0"/>
+              <w:rPr>
+                <w:rFonts w:ascii="Courier New" w:hAnsi="Courier New" w:cs="Courier New"/>
+              </w:rPr>
+            </w:pPr>
+          </w:p>
+          <w:p>
+            <w:pPr>
+              <w:snapToGrid w:val="0"/>
+              <w:rPr>
+                <w:rFonts w:ascii="Courier New" w:hAnsi="Courier New" w:cs="Courier New"/>
+              </w:rPr>
+            </w:pPr>
+            <w:r>
+              <w:rPr>
+                <w:rFonts w:ascii="Courier New" w:hAnsi="Courier New" w:cs="Courier New"/>
+              </w:rPr>
+              <w:t>If ‘N’, then the status 0 is created for all individuals and initialized.</w:t>
+            </w:r>
           </w:p>
         </w:tc>
       </w:tr>
@@ -14621,21 +14767,7 @@
               <w:rPr>
                 <w:rFonts w:ascii="Courier New" w:hAnsi="Courier New" w:cs="Courier New"/>
               </w:rPr>
-              <w:t>Fitness</w:t>
-            </w:r>
-          </w:p>
-          <w:p>
-            <w:pPr>
-              <w:snapToGrid w:val="0"/>
-              <w:rPr>
-                <w:rFonts w:ascii="Courier New" w:hAnsi="Courier New" w:cs="Courier New"/>
-              </w:rPr>
-            </w:pPr>
-            <w:r>
-              <w:rPr>
-                <w:rFonts w:ascii="Courier New" w:hAnsi="Courier New" w:cs="Courier New"/>
-              </w:rPr>
-              <w:t>aa</w:t>
+              <w:t>Transmission Probability</w:t>
             </w:r>
           </w:p>
         </w:tc>
@@ -14656,6 +14788,12 @@
                 <w:rFonts w:ascii="Courier New" w:hAnsi="Courier New" w:cs="Courier New"/>
               </w:rPr>
             </w:pPr>
+            <w:r>
+              <w:rPr>
+                <w:rFonts w:ascii="Courier New" w:hAnsi="Courier New" w:cs="Courier New"/>
+              </w:rPr>
+              <w:t>Transmissionprob</w:t>
+            </w:r>
           </w:p>
         </w:tc>
         <w:tc>
@@ -14675,6 +14813,12 @@
                 <w:rFonts w:ascii="Courier New" w:hAnsi="Courier New" w:cs="Courier New"/>
               </w:rPr>
             </w:pPr>
+            <w:r>
+              <w:rPr>
+                <w:rFonts w:ascii="Courier New" w:hAnsi="Courier New" w:cs="Courier New"/>
+              </w:rPr>
+              <w:t>‘0.5’</w:t>
+            </w:r>
           </w:p>
         </w:tc>
         <w:tc>
@@ -14694,6 +14838,12 @@
                 <w:rFonts w:ascii="Courier New" w:hAnsi="Courier New" w:cs="Courier New"/>
               </w:rPr>
             </w:pPr>
+            <w:r>
+              <w:rPr>
+                <w:rFonts w:ascii="Courier New" w:hAnsi="Courier New" w:cs="Courier New"/>
+              </w:rPr>
+              <w:t>This is the transmission probability for if a parent has the infection the chance that the infection will be passed along to the offspring.</w:t>
+            </w:r>
           </w:p>
         </w:tc>
       </w:tr>
@@ -14722,14 +14872,6 @@
                 <w:i/>
               </w:rPr>
             </w:pPr>
-            <w:r>
-              <w:rPr>
-                <w:rFonts w:ascii="Courier New" w:hAnsi="Courier New" w:cs="Courier New"/>
-                <w:b/>
-                <w:i/>
-              </w:rPr>
-              <w:t>Infection options</w:t>
-            </w:r>
           </w:p>
         </w:tc>
       </w:tr>
@@ -14754,18 +14896,6 @@
                 <w:rFonts w:ascii="Courier New" w:hAnsi="Courier New" w:cs="Courier New"/>
               </w:rPr>
             </w:pPr>
-            <w:r>
-              <w:rPr>
-                <w:rFonts w:ascii="Courier New" w:hAnsi="Courier New" w:cs="Courier New"/>
-              </w:rPr>
-              <w:t>CDI</w:t>
-            </w:r>
-            <w:r>
-              <w:rPr>
-                <w:rFonts w:ascii="Courier New" w:hAnsi="Courier New" w:cs="Courier New"/>
-              </w:rPr>
-              <w:t>NFECT</w:t>
-            </w:r>
           </w:p>
         </w:tc>
         <w:tc>
@@ -14785,12 +14915,6 @@
                 <w:rFonts w:ascii="Courier New" w:hAnsi="Courier New" w:cs="Courier New"/>
               </w:rPr>
             </w:pPr>
-            <w:r>
-              <w:rPr>
-                <w:rFonts w:ascii="Courier New" w:hAnsi="Courier New" w:cs="Courier New"/>
-              </w:rPr>
-              <w:t>cdinfect</w:t>
-            </w:r>
           </w:p>
         </w:tc>
         <w:tc>
@@ -14810,12 +14934,6 @@
                 <w:rFonts w:ascii="Courier New" w:hAnsi="Courier New" w:cs="Courier New"/>
               </w:rPr>
             </w:pPr>
-            <w:r>
-              <w:rPr>
-                <w:rFonts w:ascii="Courier New" w:hAnsi="Courier New" w:cs="Courier New"/>
-              </w:rPr>
-              <w:t>‘N’ – turned off</w:t>
-            </w:r>
           </w:p>
         </w:tc>
         <w:tc>
@@ -14835,80 +14953,6 @@
                 <w:rFonts w:ascii="Courier New" w:hAnsi="Courier New" w:cs="Courier New"/>
               </w:rPr>
             </w:pPr>
-            <w:r>
-              <w:rPr>
-                <w:rFonts w:ascii="Courier New" w:hAnsi="Courier New" w:cs="Courier New"/>
-              </w:rPr>
-              <w:t>This is the infection parameter answer.</w:t>
-            </w:r>
-            <w:r>
-              <w:rPr>
-                <w:rFonts w:ascii="Courier New" w:hAnsi="Courier New" w:cs="Courier New"/>
-              </w:rPr>
-              <w:t xml:space="preserve"> </w:t>
-            </w:r>
-            <w:r>
-              <w:rPr>
-                <w:rFonts w:ascii="Courier New" w:hAnsi="Courier New" w:cs="Courier New"/>
-              </w:rPr>
-              <w:t>This tracks vertical transmission in the population.</w:t>
-            </w:r>
-            <w:r>
-              <w:rPr>
-                <w:rFonts w:ascii="Courier New" w:hAnsi="Courier New" w:cs="Courier New"/>
-              </w:rPr>
-              <w:t xml:space="preserve"> </w:t>
-            </w:r>
-            <w:r>
-              <w:rPr>
-                <w:rFonts w:ascii="Courier New" w:hAnsi="Courier New" w:cs="Courier New"/>
-              </w:rPr>
-              <w:t>A column in grid.csv denotes the infection status at each generation for every individual.</w:t>
-            </w:r>
-          </w:p>
-          <w:p>
-            <w:pPr>
-              <w:snapToGrid w:val="0"/>
-              <w:rPr>
-                <w:rFonts w:ascii="Courier New" w:hAnsi="Courier New" w:cs="Courier New"/>
-              </w:rPr>
-            </w:pPr>
-          </w:p>
-          <w:p>
-            <w:pPr>
-              <w:snapToGrid w:val="0"/>
-              <w:rPr>
-                <w:rFonts w:ascii="Courier New" w:hAnsi="Courier New" w:cs="Courier New"/>
-              </w:rPr>
-            </w:pPr>
-            <w:r>
-              <w:rPr>
-                <w:rFonts w:ascii="Courier New" w:hAnsi="Courier New" w:cs="Courier New"/>
-              </w:rPr>
-              <w:t>If ‘Y’, then a random status infection (0 or 1) is created and initialized for each individual.</w:t>
-            </w:r>
-          </w:p>
-          <w:p>
-            <w:pPr>
-              <w:snapToGrid w:val="0"/>
-              <w:rPr>
-                <w:rFonts w:ascii="Courier New" w:hAnsi="Courier New" w:cs="Courier New"/>
-              </w:rPr>
-            </w:pPr>
-          </w:p>
-          <w:p>
-            <w:pPr>
-              <w:snapToGrid w:val="0"/>
-              <w:rPr>
-                <w:rFonts w:ascii="Courier New" w:hAnsi="Courier New" w:cs="Courier New"/>
-              </w:rPr>
-            </w:pPr>
-            <w:r>
-              <w:rPr>
-                <w:rFonts w:ascii="Courier New" w:hAnsi="Courier New" w:cs="Courier New"/>
-              </w:rPr>
-              <w:t>If ‘N’, then the status 0 is created for all individuals and initialized.</w:t>
-            </w:r>
           </w:p>
         </w:tc>
       </w:tr>
@@ -14933,12 +14977,6 @@
                 <w:rFonts w:ascii="Courier New" w:hAnsi="Courier New" w:cs="Courier New"/>
               </w:rPr>
             </w:pPr>
-            <w:r>
-              <w:rPr>
-                <w:rFonts w:ascii="Courier New" w:hAnsi="Courier New" w:cs="Courier New"/>
-              </w:rPr>
-              <w:t>Transmission Probability</w:t>
-            </w:r>
           </w:p>
         </w:tc>
         <w:tc>
@@ -14958,12 +14996,6 @@
                 <w:rFonts w:ascii="Courier New" w:hAnsi="Courier New" w:cs="Courier New"/>
               </w:rPr>
             </w:pPr>
-            <w:r>
-              <w:rPr>
-                <w:rFonts w:ascii="Courier New" w:hAnsi="Courier New" w:cs="Courier New"/>
-              </w:rPr>
-              <w:t>Transmissionprob</w:t>
-            </w:r>
           </w:p>
         </w:tc>
         <w:tc>
@@ -14983,12 +15015,6 @@
                 <w:rFonts w:ascii="Courier New" w:hAnsi="Courier New" w:cs="Courier New"/>
               </w:rPr>
             </w:pPr>
-            <w:r>
-              <w:rPr>
-                <w:rFonts w:ascii="Courier New" w:hAnsi="Courier New" w:cs="Courier New"/>
-              </w:rPr>
-              <w:t>‘0.5’</w:t>
-            </w:r>
           </w:p>
         </w:tc>
         <w:tc>
@@ -15008,12 +15034,6 @@
                 <w:rFonts w:ascii="Courier New" w:hAnsi="Courier New" w:cs="Courier New"/>
               </w:rPr>
             </w:pPr>
-            <w:r>
-              <w:rPr>
-                <w:rFonts w:ascii="Courier New" w:hAnsi="Courier New" w:cs="Courier New"/>
-              </w:rPr>
-              <w:t>This is the transmission probability for if a parent has the infection the chance that the infection will be passed along to the offspring.</w:t>
-            </w:r>
           </w:p>
         </w:tc>
       </w:tr>

</xml_diff>

<commit_message>
Added twinning option and sped up InheritGenes() module
Identical twins that share the same genes (except if mutation occurs)
was added.
InheritGenes() module refactored for speed up, Wright Fisher validation
checked.
</commit_message>
<xml_diff>
--- a/doc/cdpop_user_manual.docx
+++ b/doc/cdpop_user_manual.docx
@@ -11876,6 +11876,117 @@
               <w:rPr>
                 <w:rFonts w:ascii="Courier New" w:hAnsi="Courier New" w:cs="Courier New"/>
               </w:rPr>
+              <w:t>Twinning percent</w:t>
+            </w:r>
+          </w:p>
+        </w:tc>
+        <w:tc>
+          <w:tcPr>
+            <w:tcW w:w="2408" w:type="dxa"/>
+            <w:tcBorders>
+              <w:top w:val="single" w:sz="4" w:space="0" w:color="000000"/>
+              <w:left w:val="single" w:sz="4" w:space="0" w:color="000000"/>
+              <w:bottom w:val="single" w:sz="4" w:space="0" w:color="000000"/>
+              <w:right w:val="single" w:sz="4" w:space="0" w:color="000000"/>
+            </w:tcBorders>
+          </w:tcPr>
+          <w:p>
+            <w:pPr>
+              <w:snapToGrid w:val="0"/>
+              <w:rPr>
+                <w:rFonts w:ascii="Courier New" w:hAnsi="Courier New" w:cs="Courier New"/>
+              </w:rPr>
+            </w:pPr>
+            <w:r>
+              <w:rPr>
+                <w:rFonts w:ascii="Courier New" w:hAnsi="Courier New" w:cs="Courier New"/>
+              </w:rPr>
+              <w:t>TwinningPercent</w:t>
+            </w:r>
+          </w:p>
+        </w:tc>
+        <w:tc>
+          <w:tcPr>
+            <w:tcW w:w="2645" w:type="dxa"/>
+            <w:tcBorders>
+              <w:top w:val="single" w:sz="4" w:space="0" w:color="000000"/>
+              <w:left w:val="single" w:sz="4" w:space="0" w:color="000000"/>
+              <w:bottom w:val="single" w:sz="4" w:space="0" w:color="000000"/>
+            </w:tcBorders>
+          </w:tcPr>
+          <w:p>
+            <w:pPr>
+              <w:snapToGrid w:val="0"/>
+              <w:rPr>
+                <w:rFonts w:ascii="Courier New" w:hAnsi="Courier New" w:cs="Courier New"/>
+              </w:rPr>
+            </w:pPr>
+            <w:r>
+              <w:rPr>
+                <w:rFonts w:ascii="Courier New" w:hAnsi="Courier New" w:cs="Courier New"/>
+              </w:rPr>
+              <w:t>[0-100]</w:t>
+            </w:r>
+          </w:p>
+        </w:tc>
+        <w:tc>
+          <w:tcPr>
+            <w:tcW w:w="4392" w:type="dxa"/>
+            <w:tcBorders>
+              <w:top w:val="single" w:sz="4" w:space="0" w:color="000000"/>
+              <w:left w:val="single" w:sz="4" w:space="0" w:color="000000"/>
+              <w:bottom w:val="single" w:sz="4" w:space="0" w:color="000000"/>
+              <w:right w:val="single" w:sz="4" w:space="0" w:color="000000"/>
+            </w:tcBorders>
+          </w:tcPr>
+          <w:p>
+            <w:pPr>
+              <w:snapToGrid w:val="0"/>
+              <w:rPr>
+                <w:rFonts w:ascii="Courier New" w:hAnsi="Courier New" w:cs="Courier New"/>
+              </w:rPr>
+            </w:pPr>
+            <w:r>
+              <w:rPr>
+                <w:rFonts w:ascii="Courier New" w:hAnsi="Courier New" w:cs="Courier New"/>
+              </w:rPr>
+              <w:t xml:space="preserve">This is the percent chance that an egg will split and produce identical twins that share the same genes. Note that this function happens before egg mortality is applied. Twins will share the same genes with the exception that mutational models and rates could change each allele. The number of times Twinning occurred will be reported in the output.scv file. </w:t>
+            </w:r>
+          </w:p>
+          <w:p>
+            <w:pPr>
+              <w:snapToGrid w:val="0"/>
+              <w:rPr>
+                <w:rFonts w:ascii="Courier New" w:hAnsi="Courier New" w:cs="Courier New"/>
+              </w:rPr>
+            </w:pPr>
+          </w:p>
+        </w:tc>
+      </w:tr>
+      <w:tr>
+        <w:trPr>
+          <w:jc w:val="center"/>
+        </w:trPr>
+        <w:tc>
+          <w:tcPr>
+            <w:tcW w:w="1921" w:type="dxa"/>
+            <w:tcBorders>
+              <w:top w:val="single" w:sz="4" w:space="0" w:color="000000"/>
+              <w:left w:val="single" w:sz="4" w:space="0" w:color="000000"/>
+              <w:bottom w:val="single" w:sz="4" w:space="0" w:color="000000"/>
+            </w:tcBorders>
+          </w:tcPr>
+          <w:p>
+            <w:pPr>
+              <w:snapToGrid w:val="0"/>
+              <w:rPr>
+                <w:rFonts w:ascii="Courier New" w:hAnsi="Courier New" w:cs="Courier New"/>
+              </w:rPr>
+            </w:pPr>
+            <w:r>
+              <w:rPr>
+                <w:rFonts w:ascii="Courier New" w:hAnsi="Courier New" w:cs="Courier New"/>
+              </w:rPr>
               <w:t>Equal</w:t>
             </w:r>
             <w:r>
@@ -14319,8 +14430,6 @@
               </w:rPr>
               <w:t>vidual regardless of genotype. The calculation for individual heterozygosity follows Coulon 2010, that is, He = number of heterozygous loci / total number of loci.</w:t>
             </w:r>
-            <w:bookmarkStart w:id="0" w:name="_GoBack"/>
-            <w:bookmarkEnd w:id="0"/>
           </w:p>
           <w:p>
             <w:pPr>
@@ -16383,6 +16492,26 @@
         </w:rPr>
         <w:t xml:space="preserve"> to high cost to moving to an open locations.</w:t>
       </w:r>
+    </w:p>
+    <w:p>
+      <w:pPr>
+        <w:pStyle w:val="ListParagraph"/>
+        <w:numPr>
+          <w:ilvl w:val="0"/>
+          <w:numId w:val="18"/>
+        </w:numPr>
+        <w:rPr>
+          <w:rFonts w:ascii="Courier New" w:hAnsi="Courier New" w:cs="Courier New"/>
+        </w:rPr>
+      </w:pPr>
+      <w:r>
+        <w:rPr>
+          <w:rFonts w:ascii="Courier New" w:hAnsi="Courier New" w:cs="Courier New"/>
+        </w:rPr>
+        <w:t xml:space="preserve">Twins – The number of times twinning occurred. </w:t>
+      </w:r>
+      <w:bookmarkStart w:id="0" w:name="_GoBack"/>
+      <w:bookmarkEnd w:id="0"/>
     </w:p>
     <w:p>
       <w:pPr>

</xml_diff>